<commit_message>
cambios estudiante 1 word
</commit_message>
<xml_diff>
--- a/Docs/Observaciones-Lab 4.docx
+++ b/Docs/Observaciones-Lab 4.docx
@@ -4,7 +4,7 @@
   <w:body>
     <w:p>
       <w:pPr>
-        <w:pStyle w:val="Ttulo"/>
+        <w:pStyle w:val="Title"/>
         <w:jc w:val="center"/>
         <w:rPr>
           <w:noProof w:val="0"/>
@@ -72,7 +72,7 @@
     </w:p>
     <w:tbl>
       <w:tblPr>
-        <w:tblStyle w:val="Tabladecuadrcula2"/>
+        <w:tblStyle w:val="GridTable2"/>
         <w:tblW w:w="3694" w:type="pct"/>
         <w:jc w:val="center"/>
         <w:tblLook w:val="04A0" w:firstRow="1" w:lastRow="0" w:firstColumn="1" w:lastColumn="0" w:noHBand="0" w:noVBand="1"/>
@@ -205,6 +205,33 @@
                 <w:lang w:val="es-419"/>
               </w:rPr>
             </w:pPr>
+            <w:r>
+              <w:rPr>
+                <w:rFonts w:ascii="Dax-Regular" w:hAnsi="Dax-Regular"/>
+                <w:noProof w:val="0"/>
+                <w:lang w:val="es-419"/>
+              </w:rPr>
+              <w:t>Intel Core i7-6700K</w:t>
+            </w:r>
+          </w:p>
+          <w:p>
+            <w:pPr>
+              <w:jc w:val="both"/>
+              <w:cnfStyle w:val="000000100000" w:firstRow="0" w:lastRow="0" w:firstColumn="0" w:lastColumn="0" w:oddVBand="0" w:evenVBand="0" w:oddHBand="1" w:evenHBand="0" w:firstRowFirstColumn="0" w:firstRowLastColumn="0" w:lastRowFirstColumn="0" w:lastRowLastColumn="0"/>
+              <w:rPr>
+                <w:rFonts w:ascii="Dax-Regular" w:hAnsi="Dax-Regular"/>
+                <w:noProof w:val="0"/>
+                <w:lang w:val="es-419"/>
+              </w:rPr>
+            </w:pPr>
+            <w:r>
+              <w:rPr>
+                <w:rFonts w:ascii="Dax-Regular" w:hAnsi="Dax-Regular"/>
+                <w:noProof w:val="0"/>
+                <w:lang w:val="es-419"/>
+              </w:rPr>
+              <w:t>@4.00GHz</w:t>
+            </w:r>
           </w:p>
         </w:tc>
         <w:tc>
@@ -293,6 +320,14 @@
                 <w:lang w:val="es-419"/>
               </w:rPr>
             </w:pPr>
+            <w:r>
+              <w:rPr>
+                <w:rFonts w:ascii="Dax-Regular" w:hAnsi="Dax-Regular"/>
+                <w:noProof w:val="0"/>
+                <w:lang w:val="es-419"/>
+              </w:rPr>
+              <w:t>16.0GB</w:t>
+            </w:r>
           </w:p>
         </w:tc>
         <w:tc>
@@ -363,6 +398,42 @@
                 <w:lang w:val="es-419"/>
               </w:rPr>
             </w:pPr>
+            <w:r>
+              <w:rPr>
+                <w:rFonts w:ascii="Dax-Regular" w:hAnsi="Dax-Regular"/>
+                <w:noProof w:val="0"/>
+                <w:lang w:val="es-419"/>
+              </w:rPr>
+              <w:t xml:space="preserve">Windows 10 </w:t>
+            </w:r>
+            <w:proofErr w:type="spellStart"/>
+            <w:proofErr w:type="gramStart"/>
+            <w:r>
+              <w:rPr>
+                <w:rFonts w:ascii="Dax-Regular" w:hAnsi="Dax-Regular"/>
+                <w:noProof w:val="0"/>
+                <w:lang w:val="es-419"/>
+              </w:rPr>
+              <w:t>pro</w:t>
+            </w:r>
+            <w:proofErr w:type="spellEnd"/>
+            <w:r>
+              <w:rPr>
+                <w:rFonts w:ascii="Dax-Regular" w:hAnsi="Dax-Regular"/>
+                <w:noProof w:val="0"/>
+                <w:lang w:val="es-419"/>
+              </w:rPr>
+              <w:t xml:space="preserve"> 64</w:t>
+            </w:r>
+            <w:proofErr w:type="gramEnd"/>
+            <w:r>
+              <w:rPr>
+                <w:rFonts w:ascii="Dax-Regular" w:hAnsi="Dax-Regular"/>
+                <w:noProof w:val="0"/>
+                <w:lang w:val="es-419"/>
+              </w:rPr>
+              <w:t>-bit</w:t>
+            </w:r>
           </w:p>
         </w:tc>
         <w:tc>
@@ -414,7 +485,7 @@
     </w:tbl>
     <w:p>
       <w:pPr>
-        <w:pStyle w:val="Descripcin"/>
+        <w:pStyle w:val="Caption"/>
         <w:jc w:val="center"/>
         <w:rPr>
           <w:lang w:val="es-419"/>
@@ -467,7 +538,7 @@
     </w:p>
     <w:p>
       <w:pPr>
-        <w:pStyle w:val="Ttulo1"/>
+        <w:pStyle w:val="Heading1"/>
         <w:rPr>
           <w:b/>
           <w:bCs/>
@@ -487,7 +558,7 @@
     </w:p>
     <w:p>
       <w:pPr>
-        <w:pStyle w:val="Ttulo2"/>
+        <w:pStyle w:val="Heading2"/>
         <w:rPr>
           <w:b/>
           <w:bCs/>
@@ -507,7 +578,7 @@
     </w:p>
     <w:tbl>
       <w:tblPr>
-        <w:tblStyle w:val="Tabladecuadrcula2"/>
+        <w:tblStyle w:val="GridTable2"/>
         <w:tblW w:w="5000" w:type="pct"/>
         <w:jc w:val="center"/>
         <w:tblLook w:val="04A0" w:firstRow="1" w:lastRow="0" w:firstColumn="1" w:lastColumn="0" w:noHBand="0" w:noVBand="1"/>
@@ -583,13 +654,41 @@
                 <w:lang w:val="es-419"/>
               </w:rPr>
             </w:pPr>
-            <w:r>
-              <w:rPr>
-                <w:rFonts w:ascii="Dax-Regular" w:hAnsi="Dax-Regular"/>
-                <w:noProof w:val="0"/>
-                <w:lang w:val="es-419"/>
-              </w:rPr>
-              <w:t>Insertion Sort (ms)</w:t>
+            <w:proofErr w:type="spellStart"/>
+            <w:r>
+              <w:rPr>
+                <w:rFonts w:ascii="Dax-Regular" w:hAnsi="Dax-Regular"/>
+                <w:noProof w:val="0"/>
+                <w:lang w:val="es-419"/>
+              </w:rPr>
+              <w:t>Insertion</w:t>
+            </w:r>
+            <w:proofErr w:type="spellEnd"/>
+            <w:r>
+              <w:rPr>
+                <w:rFonts w:ascii="Dax-Regular" w:hAnsi="Dax-Regular"/>
+                <w:noProof w:val="0"/>
+                <w:lang w:val="es-419"/>
+              </w:rPr>
+              <w:t xml:space="preserve"> </w:t>
+            </w:r>
+            <w:proofErr w:type="spellStart"/>
+            <w:r>
+              <w:rPr>
+                <w:rFonts w:ascii="Dax-Regular" w:hAnsi="Dax-Regular"/>
+                <w:noProof w:val="0"/>
+                <w:lang w:val="es-419"/>
+              </w:rPr>
+              <w:t>Sort</w:t>
+            </w:r>
+            <w:proofErr w:type="spellEnd"/>
+            <w:r>
+              <w:rPr>
+                <w:rFonts w:ascii="Dax-Regular" w:hAnsi="Dax-Regular"/>
+                <w:noProof w:val="0"/>
+                <w:lang w:val="es-419"/>
+              </w:rPr>
+              <w:t xml:space="preserve"> (ms)</w:t>
             </w:r>
           </w:p>
         </w:tc>
@@ -610,13 +709,41 @@
                 <w:lang w:val="es-419"/>
               </w:rPr>
             </w:pPr>
-            <w:r>
-              <w:rPr>
-                <w:rFonts w:ascii="Dax-Regular" w:hAnsi="Dax-Regular"/>
-                <w:noProof w:val="0"/>
-                <w:lang w:val="es-419"/>
-              </w:rPr>
-              <w:t>Selection Sort (ms)</w:t>
+            <w:proofErr w:type="spellStart"/>
+            <w:r>
+              <w:rPr>
+                <w:rFonts w:ascii="Dax-Regular" w:hAnsi="Dax-Regular"/>
+                <w:noProof w:val="0"/>
+                <w:lang w:val="es-419"/>
+              </w:rPr>
+              <w:t>Selection</w:t>
+            </w:r>
+            <w:proofErr w:type="spellEnd"/>
+            <w:r>
+              <w:rPr>
+                <w:rFonts w:ascii="Dax-Regular" w:hAnsi="Dax-Regular"/>
+                <w:noProof w:val="0"/>
+                <w:lang w:val="es-419"/>
+              </w:rPr>
+              <w:t xml:space="preserve"> </w:t>
+            </w:r>
+            <w:proofErr w:type="spellStart"/>
+            <w:r>
+              <w:rPr>
+                <w:rFonts w:ascii="Dax-Regular" w:hAnsi="Dax-Regular"/>
+                <w:noProof w:val="0"/>
+                <w:lang w:val="es-419"/>
+              </w:rPr>
+              <w:t>Sort</w:t>
+            </w:r>
+            <w:proofErr w:type="spellEnd"/>
+            <w:r>
+              <w:rPr>
+                <w:rFonts w:ascii="Dax-Regular" w:hAnsi="Dax-Regular"/>
+                <w:noProof w:val="0"/>
+                <w:lang w:val="es-419"/>
+              </w:rPr>
+              <w:t xml:space="preserve"> (ms)</w:t>
             </w:r>
           </w:p>
         </w:tc>
@@ -643,7 +770,25 @@
                 <w:noProof w:val="0"/>
                 <w:lang w:val="es-419"/>
               </w:rPr>
-              <w:t>Shell Sort (ms)</w:t>
+              <w:t xml:space="preserve">Shell </w:t>
+            </w:r>
+            <w:proofErr w:type="spellStart"/>
+            <w:r>
+              <w:rPr>
+                <w:rFonts w:ascii="Dax-Regular" w:hAnsi="Dax-Regular"/>
+                <w:noProof w:val="0"/>
+                <w:lang w:val="es-419"/>
+              </w:rPr>
+              <w:t>Sort</w:t>
+            </w:r>
+            <w:proofErr w:type="spellEnd"/>
+            <w:r>
+              <w:rPr>
+                <w:rFonts w:ascii="Dax-Regular" w:hAnsi="Dax-Regular"/>
+                <w:noProof w:val="0"/>
+                <w:lang w:val="es-419"/>
+              </w:rPr>
+              <w:t xml:space="preserve"> (ms)</w:t>
             </w:r>
           </w:p>
         </w:tc>
@@ -691,6 +836,9 @@
                 <w:lang w:val="es-419"/>
               </w:rPr>
             </w:pPr>
+            <w:r>
+              <w:t>609.38</w:t>
+            </w:r>
           </w:p>
         </w:tc>
         <w:tc>
@@ -707,6 +855,9 @@
                 <w:lang w:val="es-419"/>
               </w:rPr>
             </w:pPr>
+            <w:r>
+              <w:t>640.63</w:t>
+            </w:r>
           </w:p>
         </w:tc>
         <w:tc>
@@ -723,6 +874,9 @@
                 <w:lang w:val="es-419"/>
               </w:rPr>
             </w:pPr>
+            <w:r>
+              <w:t>31.25</w:t>
+            </w:r>
           </w:p>
         </w:tc>
       </w:tr>
@@ -768,11 +922,32 @@
                 <w:lang w:val="es-419"/>
               </w:rPr>
             </w:pPr>
+            <w:r>
+              <w:t>2921.87</w:t>
+            </w:r>
           </w:p>
         </w:tc>
         <w:tc>
           <w:tcPr>
             <w:tcW w:w="1154" w:type="pct"/>
+          </w:tcPr>
+          <w:p>
+            <w:pPr>
+              <w:cnfStyle w:val="000000000000" w:firstRow="0" w:lastRow="0" w:firstColumn="0" w:lastColumn="0" w:oddVBand="0" w:evenVBand="0" w:oddHBand="0" w:evenHBand="0" w:firstRowFirstColumn="0" w:firstRowLastColumn="0" w:lastRowFirstColumn="0" w:lastRowLastColumn="0"/>
+              <w:rPr>
+                <w:rFonts w:ascii="Dax-Regular" w:hAnsi="Dax-Regular"/>
+                <w:noProof w:val="0"/>
+                <w:lang w:val="es-419"/>
+              </w:rPr>
+            </w:pPr>
+            <w:r>
+              <w:t>2765.625</w:t>
+            </w:r>
+          </w:p>
+        </w:tc>
+        <w:tc>
+          <w:tcPr>
+            <w:tcW w:w="1394" w:type="pct"/>
           </w:tcPr>
           <w:p>
             <w:pPr>
@@ -784,22 +959,9 @@
                 <w:lang w:val="es-419"/>
               </w:rPr>
             </w:pPr>
-          </w:p>
-        </w:tc>
-        <w:tc>
-          <w:tcPr>
-            <w:tcW w:w="1394" w:type="pct"/>
-          </w:tcPr>
-          <w:p>
-            <w:pPr>
-              <w:jc w:val="both"/>
-              <w:cnfStyle w:val="000000000000" w:firstRow="0" w:lastRow="0" w:firstColumn="0" w:lastColumn="0" w:oddVBand="0" w:evenVBand="0" w:oddHBand="0" w:evenHBand="0" w:firstRowFirstColumn="0" w:firstRowLastColumn="0" w:lastRowFirstColumn="0" w:lastRowLastColumn="0"/>
-              <w:rPr>
-                <w:rFonts w:ascii="Dax-Regular" w:hAnsi="Dax-Regular"/>
-                <w:noProof w:val="0"/>
-                <w:lang w:val="es-419"/>
-              </w:rPr>
-            </w:pPr>
+            <w:r>
+              <w:t>78.125</w:t>
+            </w:r>
           </w:p>
         </w:tc>
       </w:tr>
@@ -846,6 +1008,9 @@
                 <w:lang w:val="es-419"/>
               </w:rPr>
             </w:pPr>
+            <w:r>
+              <w:t>11046.87</w:t>
+            </w:r>
           </w:p>
         </w:tc>
         <w:tc>
@@ -862,6 +1027,9 @@
                 <w:lang w:val="es-419"/>
               </w:rPr>
             </w:pPr>
+            <w:r>
+              <w:t>12937.5</w:t>
+            </w:r>
           </w:p>
         </w:tc>
         <w:tc>
@@ -878,6 +1046,9 @@
                 <w:lang w:val="es-419"/>
               </w:rPr>
             </w:pPr>
+            <w:r>
+              <w:t>171.875</w:t>
+            </w:r>
           </w:p>
         </w:tc>
       </w:tr>
@@ -915,6 +1086,24 @@
           </w:tcPr>
           <w:p>
             <w:pPr>
+              <w:cnfStyle w:val="000000000000" w:firstRow="0" w:lastRow="0" w:firstColumn="0" w:lastColumn="0" w:oddVBand="0" w:evenVBand="0" w:oddHBand="0" w:evenHBand="0" w:firstRowFirstColumn="0" w:firstRowLastColumn="0" w:lastRowFirstColumn="0" w:lastRowLastColumn="0"/>
+              <w:rPr>
+                <w:rFonts w:ascii="Dax-Regular" w:hAnsi="Dax-Regular"/>
+                <w:noProof w:val="0"/>
+                <w:lang w:val="es-419"/>
+              </w:rPr>
+            </w:pPr>
+            <w:r>
+              <w:t>48265.63</w:t>
+            </w:r>
+          </w:p>
+        </w:tc>
+        <w:tc>
+          <w:tcPr>
+            <w:tcW w:w="1154" w:type="pct"/>
+          </w:tcPr>
+          <w:p>
+            <w:pPr>
               <w:jc w:val="both"/>
               <w:cnfStyle w:val="000000000000" w:firstRow="0" w:lastRow="0" w:firstColumn="0" w:lastColumn="0" w:oddVBand="0" w:evenVBand="0" w:oddHBand="0" w:evenHBand="0" w:firstRowFirstColumn="0" w:firstRowLastColumn="0" w:lastRowFirstColumn="0" w:lastRowLastColumn="0"/>
               <w:rPr>
@@ -923,11 +1112,14 @@
                 <w:lang w:val="es-419"/>
               </w:rPr>
             </w:pPr>
-          </w:p>
-        </w:tc>
-        <w:tc>
-          <w:tcPr>
-            <w:tcW w:w="1154" w:type="pct"/>
+            <w:r>
+              <w:t>46828.13</w:t>
+            </w:r>
+          </w:p>
+        </w:tc>
+        <w:tc>
+          <w:tcPr>
+            <w:tcW w:w="1394" w:type="pct"/>
           </w:tcPr>
           <w:p>
             <w:pPr>
@@ -939,22 +1131,9 @@
                 <w:lang w:val="es-419"/>
               </w:rPr>
             </w:pPr>
-          </w:p>
-        </w:tc>
-        <w:tc>
-          <w:tcPr>
-            <w:tcW w:w="1394" w:type="pct"/>
-          </w:tcPr>
-          <w:p>
-            <w:pPr>
-              <w:jc w:val="both"/>
-              <w:cnfStyle w:val="000000000000" w:firstRow="0" w:lastRow="0" w:firstColumn="0" w:lastColumn="0" w:oddVBand="0" w:evenVBand="0" w:oddHBand="0" w:evenHBand="0" w:firstRowFirstColumn="0" w:firstRowLastColumn="0" w:lastRowFirstColumn="0" w:lastRowLastColumn="0"/>
-              <w:rPr>
-                <w:rFonts w:ascii="Dax-Regular" w:hAnsi="Dax-Regular"/>
-                <w:noProof w:val="0"/>
-                <w:lang w:val="es-419"/>
-              </w:rPr>
-            </w:pPr>
+            <w:r>
+              <w:t>421.88</w:t>
+            </w:r>
           </w:p>
         </w:tc>
       </w:tr>
@@ -1001,11 +1180,32 @@
                 <w:lang w:val="es-419"/>
               </w:rPr>
             </w:pPr>
+            <w:r>
+              <w:t>206593.75</w:t>
+            </w:r>
           </w:p>
         </w:tc>
         <w:tc>
           <w:tcPr>
             <w:tcW w:w="1154" w:type="pct"/>
+          </w:tcPr>
+          <w:p>
+            <w:pPr>
+              <w:cnfStyle w:val="000000100000" w:firstRow="0" w:lastRow="0" w:firstColumn="0" w:lastColumn="0" w:oddVBand="0" w:evenVBand="0" w:oddHBand="1" w:evenHBand="0" w:firstRowFirstColumn="0" w:firstRowLastColumn="0" w:lastRowFirstColumn="0" w:lastRowLastColumn="0"/>
+              <w:rPr>
+                <w:rFonts w:ascii="Dax-Regular" w:hAnsi="Dax-Regular"/>
+                <w:noProof w:val="0"/>
+                <w:lang w:val="es-419"/>
+              </w:rPr>
+            </w:pPr>
+            <w:r>
+              <w:t>185343.75</w:t>
+            </w:r>
+          </w:p>
+        </w:tc>
+        <w:tc>
+          <w:tcPr>
+            <w:tcW w:w="1394" w:type="pct"/>
           </w:tcPr>
           <w:p>
             <w:pPr>
@@ -1017,22 +1217,9 @@
                 <w:lang w:val="es-419"/>
               </w:rPr>
             </w:pPr>
-          </w:p>
-        </w:tc>
-        <w:tc>
-          <w:tcPr>
-            <w:tcW w:w="1394" w:type="pct"/>
-          </w:tcPr>
-          <w:p>
-            <w:pPr>
-              <w:jc w:val="both"/>
-              <w:cnfStyle w:val="000000100000" w:firstRow="0" w:lastRow="0" w:firstColumn="0" w:lastColumn="0" w:oddVBand="0" w:evenVBand="0" w:oddHBand="1" w:evenHBand="0" w:firstRowFirstColumn="0" w:firstRowLastColumn="0" w:lastRowFirstColumn="0" w:lastRowLastColumn="0"/>
-              <w:rPr>
-                <w:rFonts w:ascii="Dax-Regular" w:hAnsi="Dax-Regular"/>
-                <w:noProof w:val="0"/>
-                <w:lang w:val="es-419"/>
-              </w:rPr>
-            </w:pPr>
+            <w:r>
+              <w:t>1031.25</w:t>
+            </w:r>
           </w:p>
         </w:tc>
       </w:tr>
@@ -1078,6 +1265,14 @@
                 <w:lang w:val="es-419"/>
               </w:rPr>
             </w:pPr>
+            <w:r>
+              <w:rPr>
+                <w:rFonts w:ascii="Dax-Regular" w:hAnsi="Dax-Regular"/>
+                <w:noProof w:val="0"/>
+                <w:lang w:val="es-419"/>
+              </w:rPr>
+              <w:t>748359.375</w:t>
+            </w:r>
           </w:p>
         </w:tc>
         <w:tc>
@@ -1094,6 +1289,9 @@
                 <w:lang w:val="es-419"/>
               </w:rPr>
             </w:pPr>
+            <w:r>
+              <w:t>835078.125</w:t>
+            </w:r>
           </w:p>
         </w:tc>
         <w:tc>
@@ -1102,7 +1300,6 @@
           </w:tcPr>
           <w:p>
             <w:pPr>
-              <w:jc w:val="both"/>
               <w:cnfStyle w:val="000000000000" w:firstRow="0" w:lastRow="0" w:firstColumn="0" w:lastColumn="0" w:oddVBand="0" w:evenVBand="0" w:oddHBand="0" w:evenHBand="0" w:firstRowFirstColumn="0" w:firstRowLastColumn="0" w:lastRowFirstColumn="0" w:lastRowLastColumn="0"/>
               <w:rPr>
                 <w:rFonts w:ascii="Dax-Regular" w:hAnsi="Dax-Regular"/>
@@ -1110,6 +1307,9 @@
                 <w:lang w:val="es-419"/>
               </w:rPr>
             </w:pPr>
+            <w:r>
+              <w:t>2312.5</w:t>
+            </w:r>
           </w:p>
         </w:tc>
       </w:tr>
@@ -1188,6 +1388,9 @@
                 <w:lang w:val="es-419"/>
               </w:rPr>
             </w:pPr>
+            <w:r>
+              <w:t>5437.5</w:t>
+            </w:r>
           </w:p>
         </w:tc>
       </w:tr>
@@ -1343,13 +1546,16 @@
                 <w:lang w:val="es-419"/>
               </w:rPr>
             </w:pPr>
+            <w:r>
+              <w:t>37656.25</w:t>
+            </w:r>
           </w:p>
         </w:tc>
       </w:tr>
     </w:tbl>
     <w:p>
       <w:pPr>
-        <w:pStyle w:val="Descripcin"/>
+        <w:pStyle w:val="Caption"/>
         <w:jc w:val="center"/>
         <w:rPr>
           <w:lang w:val="es-419"/>
@@ -1402,7 +1608,7 @@
     </w:p>
     <w:tbl>
       <w:tblPr>
-        <w:tblStyle w:val="Tabladecuadrcula2"/>
+        <w:tblStyle w:val="GridTable2"/>
         <w:tblW w:w="5000" w:type="pct"/>
         <w:jc w:val="center"/>
         <w:tblLook w:val="04A0" w:firstRow="1" w:lastRow="0" w:firstColumn="1" w:lastColumn="0" w:noHBand="0" w:noVBand="1"/>
@@ -1478,13 +1684,41 @@
                 <w:lang w:val="es-419"/>
               </w:rPr>
             </w:pPr>
-            <w:r>
-              <w:rPr>
-                <w:rFonts w:ascii="Dax-Regular" w:hAnsi="Dax-Regular"/>
-                <w:noProof w:val="0"/>
-                <w:lang w:val="es-419"/>
-              </w:rPr>
-              <w:t>Insertion Sort (ms)</w:t>
+            <w:proofErr w:type="spellStart"/>
+            <w:r>
+              <w:rPr>
+                <w:rFonts w:ascii="Dax-Regular" w:hAnsi="Dax-Regular"/>
+                <w:noProof w:val="0"/>
+                <w:lang w:val="es-419"/>
+              </w:rPr>
+              <w:t>Insertion</w:t>
+            </w:r>
+            <w:proofErr w:type="spellEnd"/>
+            <w:r>
+              <w:rPr>
+                <w:rFonts w:ascii="Dax-Regular" w:hAnsi="Dax-Regular"/>
+                <w:noProof w:val="0"/>
+                <w:lang w:val="es-419"/>
+              </w:rPr>
+              <w:t xml:space="preserve"> </w:t>
+            </w:r>
+            <w:proofErr w:type="spellStart"/>
+            <w:r>
+              <w:rPr>
+                <w:rFonts w:ascii="Dax-Regular" w:hAnsi="Dax-Regular"/>
+                <w:noProof w:val="0"/>
+                <w:lang w:val="es-419"/>
+              </w:rPr>
+              <w:t>Sort</w:t>
+            </w:r>
+            <w:proofErr w:type="spellEnd"/>
+            <w:r>
+              <w:rPr>
+                <w:rFonts w:ascii="Dax-Regular" w:hAnsi="Dax-Regular"/>
+                <w:noProof w:val="0"/>
+                <w:lang w:val="es-419"/>
+              </w:rPr>
+              <w:t xml:space="preserve"> (ms)</w:t>
             </w:r>
           </w:p>
         </w:tc>
@@ -1505,13 +1739,41 @@
                 <w:lang w:val="es-419"/>
               </w:rPr>
             </w:pPr>
-            <w:r>
-              <w:rPr>
-                <w:rFonts w:ascii="Dax-Regular" w:hAnsi="Dax-Regular"/>
-                <w:noProof w:val="0"/>
-                <w:lang w:val="es-419"/>
-              </w:rPr>
-              <w:t>Selection Sort (ms)</w:t>
+            <w:proofErr w:type="spellStart"/>
+            <w:r>
+              <w:rPr>
+                <w:rFonts w:ascii="Dax-Regular" w:hAnsi="Dax-Regular"/>
+                <w:noProof w:val="0"/>
+                <w:lang w:val="es-419"/>
+              </w:rPr>
+              <w:t>Selection</w:t>
+            </w:r>
+            <w:proofErr w:type="spellEnd"/>
+            <w:r>
+              <w:rPr>
+                <w:rFonts w:ascii="Dax-Regular" w:hAnsi="Dax-Regular"/>
+                <w:noProof w:val="0"/>
+                <w:lang w:val="es-419"/>
+              </w:rPr>
+              <w:t xml:space="preserve"> </w:t>
+            </w:r>
+            <w:proofErr w:type="spellStart"/>
+            <w:r>
+              <w:rPr>
+                <w:rFonts w:ascii="Dax-Regular" w:hAnsi="Dax-Regular"/>
+                <w:noProof w:val="0"/>
+                <w:lang w:val="es-419"/>
+              </w:rPr>
+              <w:t>Sort</w:t>
+            </w:r>
+            <w:proofErr w:type="spellEnd"/>
+            <w:r>
+              <w:rPr>
+                <w:rFonts w:ascii="Dax-Regular" w:hAnsi="Dax-Regular"/>
+                <w:noProof w:val="0"/>
+                <w:lang w:val="es-419"/>
+              </w:rPr>
+              <w:t xml:space="preserve"> (ms)</w:t>
             </w:r>
           </w:p>
         </w:tc>
@@ -1538,7 +1800,25 @@
                 <w:noProof w:val="0"/>
                 <w:lang w:val="es-419"/>
               </w:rPr>
-              <w:t>Shell Sort (ms)</w:t>
+              <w:t xml:space="preserve">Shell </w:t>
+            </w:r>
+            <w:proofErr w:type="spellStart"/>
+            <w:r>
+              <w:rPr>
+                <w:rFonts w:ascii="Dax-Regular" w:hAnsi="Dax-Regular"/>
+                <w:noProof w:val="0"/>
+                <w:lang w:val="es-419"/>
+              </w:rPr>
+              <w:t>Sort</w:t>
+            </w:r>
+            <w:proofErr w:type="spellEnd"/>
+            <w:r>
+              <w:rPr>
+                <w:rFonts w:ascii="Dax-Regular" w:hAnsi="Dax-Regular"/>
+                <w:noProof w:val="0"/>
+                <w:lang w:val="es-419"/>
+              </w:rPr>
+              <w:t xml:space="preserve"> (ms)</w:t>
             </w:r>
           </w:p>
         </w:tc>
@@ -1586,6 +1866,9 @@
                 <w:lang w:val="es-419"/>
               </w:rPr>
             </w:pPr>
+            <w:r>
+              <w:t>53656.25</w:t>
+            </w:r>
           </w:p>
         </w:tc>
         <w:tc>
@@ -1602,6 +1885,9 @@
                 <w:lang w:val="es-419"/>
               </w:rPr>
             </w:pPr>
+            <w:r>
+              <w:t>55687.5</w:t>
+            </w:r>
           </w:p>
         </w:tc>
         <w:tc>
@@ -1618,6 +1904,9 @@
                 <w:lang w:val="es-419"/>
               </w:rPr>
             </w:pPr>
+            <w:r>
+              <w:t>2531.25</w:t>
+            </w:r>
           </w:p>
         </w:tc>
       </w:tr>
@@ -1655,6 +1944,24 @@
           </w:tcPr>
           <w:p>
             <w:pPr>
+              <w:cnfStyle w:val="000000000000" w:firstRow="0" w:lastRow="0" w:firstColumn="0" w:lastColumn="0" w:oddVBand="0" w:evenVBand="0" w:oddHBand="0" w:evenHBand="0" w:firstRowFirstColumn="0" w:firstRowLastColumn="0" w:lastRowFirstColumn="0" w:lastRowLastColumn="0"/>
+              <w:rPr>
+                <w:rFonts w:ascii="Dax-Regular" w:hAnsi="Dax-Regular"/>
+                <w:noProof w:val="0"/>
+                <w:lang w:val="es-419"/>
+              </w:rPr>
+            </w:pPr>
+            <w:r>
+              <w:t>491031.25</w:t>
+            </w:r>
+          </w:p>
+        </w:tc>
+        <w:tc>
+          <w:tcPr>
+            <w:tcW w:w="1242" w:type="pct"/>
+          </w:tcPr>
+          <w:p>
+            <w:pPr>
               <w:jc w:val="both"/>
               <w:cnfStyle w:val="000000000000" w:firstRow="0" w:lastRow="0" w:firstColumn="0" w:lastColumn="0" w:oddVBand="0" w:evenVBand="0" w:oddHBand="0" w:evenHBand="0" w:firstRowFirstColumn="0" w:firstRowLastColumn="0" w:lastRowFirstColumn="0" w:lastRowLastColumn="0"/>
               <w:rPr>
@@ -1663,11 +1970,14 @@
                 <w:lang w:val="es-419"/>
               </w:rPr>
             </w:pPr>
-          </w:p>
-        </w:tc>
-        <w:tc>
-          <w:tcPr>
-            <w:tcW w:w="1242" w:type="pct"/>
+            <w:r>
+              <w:t>435515</w:t>
+            </w:r>
+          </w:p>
+        </w:tc>
+        <w:tc>
+          <w:tcPr>
+            <w:tcW w:w="1306" w:type="pct"/>
           </w:tcPr>
           <w:p>
             <w:pPr>
@@ -1679,22 +1989,9 @@
                 <w:lang w:val="es-419"/>
               </w:rPr>
             </w:pPr>
-          </w:p>
-        </w:tc>
-        <w:tc>
-          <w:tcPr>
-            <w:tcW w:w="1306" w:type="pct"/>
-          </w:tcPr>
-          <w:p>
-            <w:pPr>
-              <w:jc w:val="both"/>
-              <w:cnfStyle w:val="000000000000" w:firstRow="0" w:lastRow="0" w:firstColumn="0" w:lastColumn="0" w:oddVBand="0" w:evenVBand="0" w:oddHBand="0" w:evenHBand="0" w:firstRowFirstColumn="0" w:firstRowLastColumn="0" w:lastRowFirstColumn="0" w:lastRowLastColumn="0"/>
-              <w:rPr>
-                <w:rFonts w:ascii="Dax-Regular" w:hAnsi="Dax-Regular"/>
-                <w:noProof w:val="0"/>
-                <w:lang w:val="es-419"/>
-              </w:rPr>
-            </w:pPr>
+            <w:r>
+              <w:t>14062.5</w:t>
+            </w:r>
           </w:p>
         </w:tc>
       </w:tr>
@@ -1741,6 +2038,12 @@
                 <w:lang w:val="es-419"/>
               </w:rPr>
             </w:pPr>
+            <w:r>
+              <w:t>3460203.1</w:t>
+            </w:r>
+            <w:r>
+              <w:t>3</w:t>
+            </w:r>
           </w:p>
         </w:tc>
         <w:tc>
@@ -1757,6 +2060,9 @@
                 <w:lang w:val="es-419"/>
               </w:rPr>
             </w:pPr>
+            <w:r>
+              <w:t>3571750.0</w:t>
+            </w:r>
           </w:p>
         </w:tc>
         <w:tc>
@@ -1773,6 +2079,9 @@
                 <w:lang w:val="es-419"/>
               </w:rPr>
             </w:pPr>
+            <w:r>
+              <w:t>58578.13</w:t>
+            </w:r>
           </w:p>
         </w:tc>
       </w:tr>
@@ -2244,7 +2553,7 @@
     </w:tbl>
     <w:p>
       <w:pPr>
-        <w:pStyle w:val="Descripcin"/>
+        <w:pStyle w:val="Caption"/>
         <w:ind w:left="360"/>
         <w:rPr>
           <w:lang w:val="es-419"/>
@@ -2297,7 +2606,7 @@
     </w:p>
     <w:tbl>
       <w:tblPr>
-        <w:tblStyle w:val="Tablaconcuadrcula2-nfasis3"/>
+        <w:tblStyle w:val="GridTable2-Accent3"/>
         <w:tblW w:w="8790" w:type="dxa"/>
         <w:jc w:val="center"/>
         <w:tblLook w:val="04A0" w:firstRow="1" w:lastRow="0" w:firstColumn="1" w:lastColumn="0" w:noHBand="0" w:noVBand="1"/>
@@ -2407,14 +2716,34 @@
                 <w:lang w:val="es-419"/>
               </w:rPr>
             </w:pPr>
-            <w:r>
-              <w:rPr>
-                <w:rFonts w:ascii="Dax-Regular" w:hAnsi="Dax-Regular"/>
-                <w:noProof w:val="0"/>
-                <w:lang w:val="es-419"/>
-              </w:rPr>
-              <w:t>Insertion sort</w:t>
-            </w:r>
+            <w:proofErr w:type="spellStart"/>
+            <w:r>
+              <w:rPr>
+                <w:rFonts w:ascii="Dax-Regular" w:hAnsi="Dax-Regular"/>
+                <w:noProof w:val="0"/>
+                <w:lang w:val="es-419"/>
+              </w:rPr>
+              <w:t>Insertion</w:t>
+            </w:r>
+            <w:proofErr w:type="spellEnd"/>
+            <w:r>
+              <w:rPr>
+                <w:rFonts w:ascii="Dax-Regular" w:hAnsi="Dax-Regular"/>
+                <w:noProof w:val="0"/>
+                <w:lang w:val="es-419"/>
+              </w:rPr>
+              <w:t xml:space="preserve"> </w:t>
+            </w:r>
+            <w:proofErr w:type="spellStart"/>
+            <w:r>
+              <w:rPr>
+                <w:rFonts w:ascii="Dax-Regular" w:hAnsi="Dax-Regular"/>
+                <w:noProof w:val="0"/>
+                <w:lang w:val="es-419"/>
+              </w:rPr>
+              <w:t>sort</w:t>
+            </w:r>
+            <w:proofErr w:type="spellEnd"/>
           </w:p>
         </w:tc>
         <w:tc>
@@ -2431,6 +2760,14 @@
                 <w:lang w:val="es-419"/>
               </w:rPr>
             </w:pPr>
+            <w:r>
+              <w:rPr>
+                <w:rFonts w:ascii="Dax-Regular" w:hAnsi="Dax-Regular"/>
+                <w:noProof w:val="0"/>
+                <w:lang w:val="es-419"/>
+              </w:rPr>
+              <w:t>X</w:t>
+            </w:r>
           </w:p>
         </w:tc>
         <w:tc>
@@ -2471,14 +2808,34 @@
                 <w:lang w:val="es-419"/>
               </w:rPr>
             </w:pPr>
-            <w:r>
-              <w:rPr>
-                <w:rFonts w:ascii="Dax-Regular" w:hAnsi="Dax-Regular"/>
-                <w:noProof w:val="0"/>
-                <w:lang w:val="es-419"/>
-              </w:rPr>
-              <w:t>Selection sort</w:t>
-            </w:r>
+            <w:proofErr w:type="spellStart"/>
+            <w:r>
+              <w:rPr>
+                <w:rFonts w:ascii="Dax-Regular" w:hAnsi="Dax-Regular"/>
+                <w:noProof w:val="0"/>
+                <w:lang w:val="es-419"/>
+              </w:rPr>
+              <w:t>Selection</w:t>
+            </w:r>
+            <w:proofErr w:type="spellEnd"/>
+            <w:r>
+              <w:rPr>
+                <w:rFonts w:ascii="Dax-Regular" w:hAnsi="Dax-Regular"/>
+                <w:noProof w:val="0"/>
+                <w:lang w:val="es-419"/>
+              </w:rPr>
+              <w:t xml:space="preserve"> </w:t>
+            </w:r>
+            <w:proofErr w:type="spellStart"/>
+            <w:r>
+              <w:rPr>
+                <w:rFonts w:ascii="Dax-Regular" w:hAnsi="Dax-Regular"/>
+                <w:noProof w:val="0"/>
+                <w:lang w:val="es-419"/>
+              </w:rPr>
+              <w:t>sort</w:t>
+            </w:r>
+            <w:proofErr w:type="spellEnd"/>
             <w:r>
               <w:rPr>
                 <w:noProof w:val="0"/>
@@ -2502,6 +2859,14 @@
                 <w:lang w:val="es-419"/>
               </w:rPr>
             </w:pPr>
+            <w:r>
+              <w:rPr>
+                <w:rFonts w:ascii="Dax-Regular" w:hAnsi="Dax-Regular"/>
+                <w:noProof w:val="0"/>
+                <w:lang w:val="es-419"/>
+              </w:rPr>
+              <w:t>X</w:t>
+            </w:r>
           </w:p>
         </w:tc>
         <w:tc>
@@ -2546,8 +2911,18 @@
                 <w:noProof w:val="0"/>
                 <w:lang w:val="es-419"/>
               </w:rPr>
-              <w:t>Shell sort</w:t>
-            </w:r>
+              <w:t xml:space="preserve">Shell </w:t>
+            </w:r>
+            <w:proofErr w:type="spellStart"/>
+            <w:r>
+              <w:rPr>
+                <w:rFonts w:ascii="Dax-Regular" w:hAnsi="Dax-Regular"/>
+                <w:noProof w:val="0"/>
+                <w:lang w:val="es-419"/>
+              </w:rPr>
+              <w:t>sort</w:t>
+            </w:r>
+            <w:proofErr w:type="spellEnd"/>
           </w:p>
         </w:tc>
         <w:tc>
@@ -2564,6 +2939,14 @@
                 <w:lang w:val="es-419"/>
               </w:rPr>
             </w:pPr>
+            <w:r>
+              <w:rPr>
+                <w:rFonts w:ascii="Dax-Regular" w:hAnsi="Dax-Regular"/>
+                <w:noProof w:val="0"/>
+                <w:lang w:val="es-419"/>
+              </w:rPr>
+              <w:t>X</w:t>
+            </w:r>
           </w:p>
         </w:tc>
         <w:tc>
@@ -2587,7 +2970,7 @@
     </w:tbl>
     <w:p>
       <w:pPr>
-        <w:pStyle w:val="Descripcin"/>
+        <w:pStyle w:val="Caption"/>
         <w:jc w:val="center"/>
         <w:rPr>
           <w:lang w:val="es-419"/>
@@ -2648,7 +3031,7 @@
     </w:p>
     <w:p>
       <w:pPr>
-        <w:pStyle w:val="Ttulo2"/>
+        <w:pStyle w:val="Heading2"/>
         <w:rPr>
           <w:b/>
           <w:bCs/>
@@ -2668,7 +3051,7 @@
     </w:p>
     <w:p>
       <w:pPr>
-        <w:pStyle w:val="Prrafodelista"/>
+        <w:pStyle w:val="ListParagraph"/>
         <w:numPr>
           <w:ilvl w:val="0"/>
           <w:numId w:val="5"/>
@@ -2724,7 +3107,7 @@
     </w:p>
     <w:p>
       <w:pPr>
-        <w:pStyle w:val="Prrafodelista"/>
+        <w:pStyle w:val="ListParagraph"/>
         <w:numPr>
           <w:ilvl w:val="1"/>
           <w:numId w:val="5"/>
@@ -2746,7 +3129,7 @@
     </w:p>
     <w:p>
       <w:pPr>
-        <w:pStyle w:val="Prrafodelista"/>
+        <w:pStyle w:val="ListParagraph"/>
         <w:numPr>
           <w:ilvl w:val="1"/>
           <w:numId w:val="5"/>
@@ -2768,7 +3151,7 @@
     </w:p>
     <w:p>
       <w:pPr>
-        <w:pStyle w:val="Prrafodelista"/>
+        <w:pStyle w:val="ListParagraph"/>
         <w:numPr>
           <w:ilvl w:val="1"/>
           <w:numId w:val="5"/>
@@ -2785,12 +3168,44 @@
           <w:rFonts w:ascii="Dax-Regular" w:hAnsi="Dax-Regular"/>
           <w:lang w:val="es-419"/>
         </w:rPr>
-        <w:t>Comparación de rendimiento para Insertion Sort.</w:t>
+        <w:t xml:space="preserve">Comparación de rendimiento para </w:t>
+      </w:r>
+      <w:proofErr w:type="spellStart"/>
+      <w:r>
+        <w:rPr>
+          <w:rFonts w:ascii="Dax-Regular" w:hAnsi="Dax-Regular"/>
+          <w:lang w:val="es-419"/>
+        </w:rPr>
+        <w:t>Insertion</w:t>
+      </w:r>
+      <w:proofErr w:type="spellEnd"/>
+      <w:r>
+        <w:rPr>
+          <w:rFonts w:ascii="Dax-Regular" w:hAnsi="Dax-Regular"/>
+          <w:lang w:val="es-419"/>
+        </w:rPr>
+        <w:t xml:space="preserve"> </w:t>
+      </w:r>
+      <w:proofErr w:type="spellStart"/>
+      <w:r>
+        <w:rPr>
+          <w:rFonts w:ascii="Dax-Regular" w:hAnsi="Dax-Regular"/>
+          <w:lang w:val="es-419"/>
+        </w:rPr>
+        <w:t>Sort</w:t>
+      </w:r>
+      <w:proofErr w:type="spellEnd"/>
+      <w:r>
+        <w:rPr>
+          <w:rFonts w:ascii="Dax-Regular" w:hAnsi="Dax-Regular"/>
+          <w:lang w:val="es-419"/>
+        </w:rPr>
+        <w:t>.</w:t>
       </w:r>
     </w:p>
     <w:p>
       <w:pPr>
-        <w:pStyle w:val="Prrafodelista"/>
+        <w:pStyle w:val="ListParagraph"/>
         <w:numPr>
           <w:ilvl w:val="1"/>
           <w:numId w:val="5"/>
@@ -2807,12 +3222,44 @@
           <w:rFonts w:ascii="Dax-Regular" w:hAnsi="Dax-Regular"/>
           <w:lang w:val="es-419"/>
         </w:rPr>
-        <w:t>Comparación de rendimiento para Selection Sort.</w:t>
+        <w:t xml:space="preserve">Comparación de rendimiento para </w:t>
+      </w:r>
+      <w:proofErr w:type="spellStart"/>
+      <w:r>
+        <w:rPr>
+          <w:rFonts w:ascii="Dax-Regular" w:hAnsi="Dax-Regular"/>
+          <w:lang w:val="es-419"/>
+        </w:rPr>
+        <w:t>Selection</w:t>
+      </w:r>
+      <w:proofErr w:type="spellEnd"/>
+      <w:r>
+        <w:rPr>
+          <w:rFonts w:ascii="Dax-Regular" w:hAnsi="Dax-Regular"/>
+          <w:lang w:val="es-419"/>
+        </w:rPr>
+        <w:t xml:space="preserve"> </w:t>
+      </w:r>
+      <w:proofErr w:type="spellStart"/>
+      <w:r>
+        <w:rPr>
+          <w:rFonts w:ascii="Dax-Regular" w:hAnsi="Dax-Regular"/>
+          <w:lang w:val="es-419"/>
+        </w:rPr>
+        <w:t>Sort</w:t>
+      </w:r>
+      <w:proofErr w:type="spellEnd"/>
+      <w:r>
+        <w:rPr>
+          <w:rFonts w:ascii="Dax-Regular" w:hAnsi="Dax-Regular"/>
+          <w:lang w:val="es-419"/>
+        </w:rPr>
+        <w:t>.</w:t>
       </w:r>
     </w:p>
     <w:p>
       <w:pPr>
-        <w:pStyle w:val="Prrafodelista"/>
+        <w:pStyle w:val="ListParagraph"/>
         <w:numPr>
           <w:ilvl w:val="1"/>
           <w:numId w:val="5"/>
@@ -2829,12 +3276,28 @@
           <w:rFonts w:ascii="Dax-Regular" w:hAnsi="Dax-Regular"/>
           <w:lang w:val="es-419"/>
         </w:rPr>
-        <w:t>Comparación de rendimiento para Shell Sort.</w:t>
+        <w:t xml:space="preserve">Comparación de rendimiento para Shell </w:t>
+      </w:r>
+      <w:proofErr w:type="spellStart"/>
+      <w:r>
+        <w:rPr>
+          <w:rFonts w:ascii="Dax-Regular" w:hAnsi="Dax-Regular"/>
+          <w:lang w:val="es-419"/>
+        </w:rPr>
+        <w:t>Sort</w:t>
+      </w:r>
+      <w:proofErr w:type="spellEnd"/>
+      <w:r>
+        <w:rPr>
+          <w:rFonts w:ascii="Dax-Regular" w:hAnsi="Dax-Regular"/>
+          <w:lang w:val="es-419"/>
+        </w:rPr>
+        <w:t>.</w:t>
       </w:r>
     </w:p>
     <w:p>
       <w:pPr>
-        <w:pStyle w:val="Ttulo1"/>
+        <w:pStyle w:val="Heading1"/>
         <w:rPr>
           <w:b/>
           <w:bCs/>
@@ -2854,7 +3317,7 @@
     </w:p>
     <w:p>
       <w:pPr>
-        <w:pStyle w:val="Ttulo2"/>
+        <w:pStyle w:val="Heading2"/>
         <w:rPr>
           <w:b/>
           <w:bCs/>
@@ -2874,7 +3337,7 @@
     </w:p>
     <w:tbl>
       <w:tblPr>
-        <w:tblStyle w:val="Tabladecuadrcula2"/>
+        <w:tblStyle w:val="GridTable2"/>
         <w:tblW w:w="5000" w:type="pct"/>
         <w:jc w:val="center"/>
         <w:tblLook w:val="04A0" w:firstRow="1" w:lastRow="0" w:firstColumn="1" w:lastColumn="0" w:noHBand="0" w:noVBand="1"/>
@@ -2950,13 +3413,41 @@
                 <w:lang w:val="es-419"/>
               </w:rPr>
             </w:pPr>
-            <w:r>
-              <w:rPr>
-                <w:rFonts w:ascii="Dax-Regular" w:hAnsi="Dax-Regular"/>
-                <w:noProof w:val="0"/>
-                <w:lang w:val="es-419"/>
-              </w:rPr>
-              <w:t>Insertion Sort (ms)</w:t>
+            <w:proofErr w:type="spellStart"/>
+            <w:r>
+              <w:rPr>
+                <w:rFonts w:ascii="Dax-Regular" w:hAnsi="Dax-Regular"/>
+                <w:noProof w:val="0"/>
+                <w:lang w:val="es-419"/>
+              </w:rPr>
+              <w:t>Insertion</w:t>
+            </w:r>
+            <w:proofErr w:type="spellEnd"/>
+            <w:r>
+              <w:rPr>
+                <w:rFonts w:ascii="Dax-Regular" w:hAnsi="Dax-Regular"/>
+                <w:noProof w:val="0"/>
+                <w:lang w:val="es-419"/>
+              </w:rPr>
+              <w:t xml:space="preserve"> </w:t>
+            </w:r>
+            <w:proofErr w:type="spellStart"/>
+            <w:r>
+              <w:rPr>
+                <w:rFonts w:ascii="Dax-Regular" w:hAnsi="Dax-Regular"/>
+                <w:noProof w:val="0"/>
+                <w:lang w:val="es-419"/>
+              </w:rPr>
+              <w:t>Sort</w:t>
+            </w:r>
+            <w:proofErr w:type="spellEnd"/>
+            <w:r>
+              <w:rPr>
+                <w:rFonts w:ascii="Dax-Regular" w:hAnsi="Dax-Regular"/>
+                <w:noProof w:val="0"/>
+                <w:lang w:val="es-419"/>
+              </w:rPr>
+              <w:t xml:space="preserve"> (ms)</w:t>
             </w:r>
           </w:p>
         </w:tc>
@@ -2977,13 +3468,41 @@
                 <w:lang w:val="es-419"/>
               </w:rPr>
             </w:pPr>
-            <w:r>
-              <w:rPr>
-                <w:rFonts w:ascii="Dax-Regular" w:hAnsi="Dax-Regular"/>
-                <w:noProof w:val="0"/>
-                <w:lang w:val="es-419"/>
-              </w:rPr>
-              <w:t>Selection Sort (ms)</w:t>
+            <w:proofErr w:type="spellStart"/>
+            <w:r>
+              <w:rPr>
+                <w:rFonts w:ascii="Dax-Regular" w:hAnsi="Dax-Regular"/>
+                <w:noProof w:val="0"/>
+                <w:lang w:val="es-419"/>
+              </w:rPr>
+              <w:t>Selection</w:t>
+            </w:r>
+            <w:proofErr w:type="spellEnd"/>
+            <w:r>
+              <w:rPr>
+                <w:rFonts w:ascii="Dax-Regular" w:hAnsi="Dax-Regular"/>
+                <w:noProof w:val="0"/>
+                <w:lang w:val="es-419"/>
+              </w:rPr>
+              <w:t xml:space="preserve"> </w:t>
+            </w:r>
+            <w:proofErr w:type="spellStart"/>
+            <w:r>
+              <w:rPr>
+                <w:rFonts w:ascii="Dax-Regular" w:hAnsi="Dax-Regular"/>
+                <w:noProof w:val="0"/>
+                <w:lang w:val="es-419"/>
+              </w:rPr>
+              <w:t>Sort</w:t>
+            </w:r>
+            <w:proofErr w:type="spellEnd"/>
+            <w:r>
+              <w:rPr>
+                <w:rFonts w:ascii="Dax-Regular" w:hAnsi="Dax-Regular"/>
+                <w:noProof w:val="0"/>
+                <w:lang w:val="es-419"/>
+              </w:rPr>
+              <w:t xml:space="preserve"> (ms)</w:t>
             </w:r>
           </w:p>
         </w:tc>
@@ -3010,7 +3529,25 @@
                 <w:noProof w:val="0"/>
                 <w:lang w:val="es-419"/>
               </w:rPr>
-              <w:t>Shell Sort (ms)</w:t>
+              <w:t xml:space="preserve">Shell </w:t>
+            </w:r>
+            <w:proofErr w:type="spellStart"/>
+            <w:r>
+              <w:rPr>
+                <w:rFonts w:ascii="Dax-Regular" w:hAnsi="Dax-Regular"/>
+                <w:noProof w:val="0"/>
+                <w:lang w:val="es-419"/>
+              </w:rPr>
+              <w:t>Sort</w:t>
+            </w:r>
+            <w:proofErr w:type="spellEnd"/>
+            <w:r>
+              <w:rPr>
+                <w:rFonts w:ascii="Dax-Regular" w:hAnsi="Dax-Regular"/>
+                <w:noProof w:val="0"/>
+                <w:lang w:val="es-419"/>
+              </w:rPr>
+              <w:t xml:space="preserve"> (ms)</w:t>
             </w:r>
           </w:p>
         </w:tc>
@@ -3940,7 +4477,7 @@
     </w:tbl>
     <w:p>
       <w:pPr>
-        <w:pStyle w:val="Descripcin"/>
+        <w:pStyle w:val="Caption"/>
         <w:jc w:val="center"/>
         <w:rPr>
           <w:lang w:val="es-419"/>
@@ -3991,7 +4528,7 @@
     </w:p>
     <w:tbl>
       <w:tblPr>
-        <w:tblStyle w:val="Tabladecuadrcula2"/>
+        <w:tblStyle w:val="GridTable2"/>
         <w:tblW w:w="5000" w:type="pct"/>
         <w:jc w:val="center"/>
         <w:tblLook w:val="04A0" w:firstRow="1" w:lastRow="0" w:firstColumn="1" w:lastColumn="0" w:noHBand="0" w:noVBand="1"/>
@@ -4067,13 +4604,41 @@
                 <w:lang w:val="es-419"/>
               </w:rPr>
             </w:pPr>
-            <w:r>
-              <w:rPr>
-                <w:rFonts w:ascii="Dax-Regular" w:hAnsi="Dax-Regular"/>
-                <w:noProof w:val="0"/>
-                <w:lang w:val="es-419"/>
-              </w:rPr>
-              <w:t>Insertion Sort (ms)</w:t>
+            <w:proofErr w:type="spellStart"/>
+            <w:r>
+              <w:rPr>
+                <w:rFonts w:ascii="Dax-Regular" w:hAnsi="Dax-Regular"/>
+                <w:noProof w:val="0"/>
+                <w:lang w:val="es-419"/>
+              </w:rPr>
+              <w:t>Insertion</w:t>
+            </w:r>
+            <w:proofErr w:type="spellEnd"/>
+            <w:r>
+              <w:rPr>
+                <w:rFonts w:ascii="Dax-Regular" w:hAnsi="Dax-Regular"/>
+                <w:noProof w:val="0"/>
+                <w:lang w:val="es-419"/>
+              </w:rPr>
+              <w:t xml:space="preserve"> </w:t>
+            </w:r>
+            <w:proofErr w:type="spellStart"/>
+            <w:r>
+              <w:rPr>
+                <w:rFonts w:ascii="Dax-Regular" w:hAnsi="Dax-Regular"/>
+                <w:noProof w:val="0"/>
+                <w:lang w:val="es-419"/>
+              </w:rPr>
+              <w:t>Sort</w:t>
+            </w:r>
+            <w:proofErr w:type="spellEnd"/>
+            <w:r>
+              <w:rPr>
+                <w:rFonts w:ascii="Dax-Regular" w:hAnsi="Dax-Regular"/>
+                <w:noProof w:val="0"/>
+                <w:lang w:val="es-419"/>
+              </w:rPr>
+              <w:t xml:space="preserve"> (ms)</w:t>
             </w:r>
           </w:p>
         </w:tc>
@@ -4094,13 +4659,41 @@
                 <w:lang w:val="es-419"/>
               </w:rPr>
             </w:pPr>
-            <w:r>
-              <w:rPr>
-                <w:rFonts w:ascii="Dax-Regular" w:hAnsi="Dax-Regular"/>
-                <w:noProof w:val="0"/>
-                <w:lang w:val="es-419"/>
-              </w:rPr>
-              <w:t>Selection Sort (ms)</w:t>
+            <w:proofErr w:type="spellStart"/>
+            <w:r>
+              <w:rPr>
+                <w:rFonts w:ascii="Dax-Regular" w:hAnsi="Dax-Regular"/>
+                <w:noProof w:val="0"/>
+                <w:lang w:val="es-419"/>
+              </w:rPr>
+              <w:t>Selection</w:t>
+            </w:r>
+            <w:proofErr w:type="spellEnd"/>
+            <w:r>
+              <w:rPr>
+                <w:rFonts w:ascii="Dax-Regular" w:hAnsi="Dax-Regular"/>
+                <w:noProof w:val="0"/>
+                <w:lang w:val="es-419"/>
+              </w:rPr>
+              <w:t xml:space="preserve"> </w:t>
+            </w:r>
+            <w:proofErr w:type="spellStart"/>
+            <w:r>
+              <w:rPr>
+                <w:rFonts w:ascii="Dax-Regular" w:hAnsi="Dax-Regular"/>
+                <w:noProof w:val="0"/>
+                <w:lang w:val="es-419"/>
+              </w:rPr>
+              <w:t>Sort</w:t>
+            </w:r>
+            <w:proofErr w:type="spellEnd"/>
+            <w:r>
+              <w:rPr>
+                <w:rFonts w:ascii="Dax-Regular" w:hAnsi="Dax-Regular"/>
+                <w:noProof w:val="0"/>
+                <w:lang w:val="es-419"/>
+              </w:rPr>
+              <w:t xml:space="preserve"> (ms)</w:t>
             </w:r>
           </w:p>
         </w:tc>
@@ -4127,7 +4720,25 @@
                 <w:noProof w:val="0"/>
                 <w:lang w:val="es-419"/>
               </w:rPr>
-              <w:t>Shell Sort (ms)</w:t>
+              <w:t xml:space="preserve">Shell </w:t>
+            </w:r>
+            <w:proofErr w:type="spellStart"/>
+            <w:r>
+              <w:rPr>
+                <w:rFonts w:ascii="Dax-Regular" w:hAnsi="Dax-Regular"/>
+                <w:noProof w:val="0"/>
+                <w:lang w:val="es-419"/>
+              </w:rPr>
+              <w:t>Sort</w:t>
+            </w:r>
+            <w:proofErr w:type="spellEnd"/>
+            <w:r>
+              <w:rPr>
+                <w:rFonts w:ascii="Dax-Regular" w:hAnsi="Dax-Regular"/>
+                <w:noProof w:val="0"/>
+                <w:lang w:val="es-419"/>
+              </w:rPr>
+              <w:t xml:space="preserve"> (ms)</w:t>
             </w:r>
           </w:p>
         </w:tc>
@@ -4897,7 +5508,7 @@
     </w:tbl>
     <w:p>
       <w:pPr>
-        <w:pStyle w:val="Descripcin"/>
+        <w:pStyle w:val="Caption"/>
         <w:ind w:left="360"/>
         <w:rPr>
           <w:lang w:val="es-419"/>
@@ -4948,7 +5559,7 @@
     </w:p>
     <w:tbl>
       <w:tblPr>
-        <w:tblStyle w:val="Tablaconcuadrcula2-nfasis3"/>
+        <w:tblStyle w:val="GridTable2-Accent3"/>
         <w:tblW w:w="8790" w:type="dxa"/>
         <w:jc w:val="center"/>
         <w:tblLook w:val="04A0" w:firstRow="1" w:lastRow="0" w:firstColumn="1" w:lastColumn="0" w:noHBand="0" w:noVBand="1"/>
@@ -5058,14 +5669,34 @@
                 <w:lang w:val="es-419"/>
               </w:rPr>
             </w:pPr>
-            <w:r>
-              <w:rPr>
-                <w:rFonts w:ascii="Dax-Regular" w:hAnsi="Dax-Regular"/>
-                <w:noProof w:val="0"/>
-                <w:lang w:val="es-419"/>
-              </w:rPr>
-              <w:t>Insertion sort</w:t>
-            </w:r>
+            <w:proofErr w:type="spellStart"/>
+            <w:r>
+              <w:rPr>
+                <w:rFonts w:ascii="Dax-Regular" w:hAnsi="Dax-Regular"/>
+                <w:noProof w:val="0"/>
+                <w:lang w:val="es-419"/>
+              </w:rPr>
+              <w:t>Insertion</w:t>
+            </w:r>
+            <w:proofErr w:type="spellEnd"/>
+            <w:r>
+              <w:rPr>
+                <w:rFonts w:ascii="Dax-Regular" w:hAnsi="Dax-Regular"/>
+                <w:noProof w:val="0"/>
+                <w:lang w:val="es-419"/>
+              </w:rPr>
+              <w:t xml:space="preserve"> </w:t>
+            </w:r>
+            <w:proofErr w:type="spellStart"/>
+            <w:r>
+              <w:rPr>
+                <w:rFonts w:ascii="Dax-Regular" w:hAnsi="Dax-Regular"/>
+                <w:noProof w:val="0"/>
+                <w:lang w:val="es-419"/>
+              </w:rPr>
+              <w:t>sort</w:t>
+            </w:r>
+            <w:proofErr w:type="spellEnd"/>
           </w:p>
         </w:tc>
         <w:tc>
@@ -5122,14 +5753,34 @@
                 <w:lang w:val="es-419"/>
               </w:rPr>
             </w:pPr>
-            <w:r>
-              <w:rPr>
-                <w:rFonts w:ascii="Dax-Regular" w:hAnsi="Dax-Regular"/>
-                <w:noProof w:val="0"/>
-                <w:lang w:val="es-419"/>
-              </w:rPr>
-              <w:t>Selection sort</w:t>
-            </w:r>
+            <w:proofErr w:type="spellStart"/>
+            <w:r>
+              <w:rPr>
+                <w:rFonts w:ascii="Dax-Regular" w:hAnsi="Dax-Regular"/>
+                <w:noProof w:val="0"/>
+                <w:lang w:val="es-419"/>
+              </w:rPr>
+              <w:t>Selection</w:t>
+            </w:r>
+            <w:proofErr w:type="spellEnd"/>
+            <w:r>
+              <w:rPr>
+                <w:rFonts w:ascii="Dax-Regular" w:hAnsi="Dax-Regular"/>
+                <w:noProof w:val="0"/>
+                <w:lang w:val="es-419"/>
+              </w:rPr>
+              <w:t xml:space="preserve"> </w:t>
+            </w:r>
+            <w:proofErr w:type="spellStart"/>
+            <w:r>
+              <w:rPr>
+                <w:rFonts w:ascii="Dax-Regular" w:hAnsi="Dax-Regular"/>
+                <w:noProof w:val="0"/>
+                <w:lang w:val="es-419"/>
+              </w:rPr>
+              <w:t>sort</w:t>
+            </w:r>
+            <w:proofErr w:type="spellEnd"/>
             <w:r>
               <w:rPr>
                 <w:noProof w:val="0"/>
@@ -5197,8 +5848,18 @@
                 <w:noProof w:val="0"/>
                 <w:lang w:val="es-419"/>
               </w:rPr>
-              <w:t>Shell sort</w:t>
-            </w:r>
+              <w:t xml:space="preserve">Shell </w:t>
+            </w:r>
+            <w:proofErr w:type="spellStart"/>
+            <w:r>
+              <w:rPr>
+                <w:rFonts w:ascii="Dax-Regular" w:hAnsi="Dax-Regular"/>
+                <w:noProof w:val="0"/>
+                <w:lang w:val="es-419"/>
+              </w:rPr>
+              <w:t>sort</w:t>
+            </w:r>
+            <w:proofErr w:type="spellEnd"/>
           </w:p>
         </w:tc>
         <w:tc>
@@ -5238,7 +5899,7 @@
     </w:tbl>
     <w:p>
       <w:pPr>
-        <w:pStyle w:val="Descripcin"/>
+        <w:pStyle w:val="Caption"/>
         <w:jc w:val="center"/>
         <w:rPr>
           <w:rFonts w:ascii="Dax-Regular" w:hAnsi="Dax-Regular"/>
@@ -5290,7 +5951,7 @@
     </w:p>
     <w:p>
       <w:pPr>
-        <w:pStyle w:val="Ttulo2"/>
+        <w:pStyle w:val="Heading2"/>
         <w:rPr>
           <w:b/>
           <w:bCs/>
@@ -5310,7 +5971,7 @@
     </w:p>
     <w:p>
       <w:pPr>
-        <w:pStyle w:val="Prrafodelista"/>
+        <w:pStyle w:val="ListParagraph"/>
         <w:numPr>
           <w:ilvl w:val="0"/>
           <w:numId w:val="5"/>
@@ -5341,7 +6002,7 @@
     </w:p>
     <w:p>
       <w:pPr>
-        <w:pStyle w:val="Prrafodelista"/>
+        <w:pStyle w:val="ListParagraph"/>
         <w:numPr>
           <w:ilvl w:val="1"/>
           <w:numId w:val="5"/>
@@ -5377,7 +6038,7 @@
     </w:p>
     <w:p>
       <w:pPr>
-        <w:pStyle w:val="Prrafodelista"/>
+        <w:pStyle w:val="ListParagraph"/>
         <w:numPr>
           <w:ilvl w:val="1"/>
           <w:numId w:val="5"/>
@@ -5400,7 +6061,7 @@
     </w:p>
     <w:p>
       <w:pPr>
-        <w:pStyle w:val="Prrafodelista"/>
+        <w:pStyle w:val="ListParagraph"/>
         <w:numPr>
           <w:ilvl w:val="1"/>
           <w:numId w:val="5"/>
@@ -5417,12 +6078,44 @@
           <w:rFonts w:ascii="Dax-Regular" w:hAnsi="Dax-Regular"/>
           <w:lang w:val="es-419"/>
         </w:rPr>
-        <w:t>Comparación de rendimiento para Insertion Sort.</w:t>
+        <w:t xml:space="preserve">Comparación de rendimiento para </w:t>
+      </w:r>
+      <w:proofErr w:type="spellStart"/>
+      <w:r>
+        <w:rPr>
+          <w:rFonts w:ascii="Dax-Regular" w:hAnsi="Dax-Regular"/>
+          <w:lang w:val="es-419"/>
+        </w:rPr>
+        <w:t>Insertion</w:t>
+      </w:r>
+      <w:proofErr w:type="spellEnd"/>
+      <w:r>
+        <w:rPr>
+          <w:rFonts w:ascii="Dax-Regular" w:hAnsi="Dax-Regular"/>
+          <w:lang w:val="es-419"/>
+        </w:rPr>
+        <w:t xml:space="preserve"> </w:t>
+      </w:r>
+      <w:proofErr w:type="spellStart"/>
+      <w:r>
+        <w:rPr>
+          <w:rFonts w:ascii="Dax-Regular" w:hAnsi="Dax-Regular"/>
+          <w:lang w:val="es-419"/>
+        </w:rPr>
+        <w:t>Sort</w:t>
+      </w:r>
+      <w:proofErr w:type="spellEnd"/>
+      <w:r>
+        <w:rPr>
+          <w:rFonts w:ascii="Dax-Regular" w:hAnsi="Dax-Regular"/>
+          <w:lang w:val="es-419"/>
+        </w:rPr>
+        <w:t>.</w:t>
       </w:r>
     </w:p>
     <w:p>
       <w:pPr>
-        <w:pStyle w:val="Prrafodelista"/>
+        <w:pStyle w:val="ListParagraph"/>
         <w:numPr>
           <w:ilvl w:val="1"/>
           <w:numId w:val="5"/>
@@ -5439,12 +6132,44 @@
           <w:rFonts w:ascii="Dax-Regular" w:hAnsi="Dax-Regular"/>
           <w:lang w:val="es-419"/>
         </w:rPr>
-        <w:t>Comparación de rendimiento para Selection Sort.</w:t>
+        <w:t xml:space="preserve">Comparación de rendimiento para </w:t>
+      </w:r>
+      <w:proofErr w:type="spellStart"/>
+      <w:r>
+        <w:rPr>
+          <w:rFonts w:ascii="Dax-Regular" w:hAnsi="Dax-Regular"/>
+          <w:lang w:val="es-419"/>
+        </w:rPr>
+        <w:t>Selection</w:t>
+      </w:r>
+      <w:proofErr w:type="spellEnd"/>
+      <w:r>
+        <w:rPr>
+          <w:rFonts w:ascii="Dax-Regular" w:hAnsi="Dax-Regular"/>
+          <w:lang w:val="es-419"/>
+        </w:rPr>
+        <w:t xml:space="preserve"> </w:t>
+      </w:r>
+      <w:proofErr w:type="spellStart"/>
+      <w:r>
+        <w:rPr>
+          <w:rFonts w:ascii="Dax-Regular" w:hAnsi="Dax-Regular"/>
+          <w:lang w:val="es-419"/>
+        </w:rPr>
+        <w:t>Sort</w:t>
+      </w:r>
+      <w:proofErr w:type="spellEnd"/>
+      <w:r>
+        <w:rPr>
+          <w:rFonts w:ascii="Dax-Regular" w:hAnsi="Dax-Regular"/>
+          <w:lang w:val="es-419"/>
+        </w:rPr>
+        <w:t>.</w:t>
       </w:r>
     </w:p>
     <w:p>
       <w:pPr>
-        <w:pStyle w:val="Prrafodelista"/>
+        <w:pStyle w:val="ListParagraph"/>
         <w:numPr>
           <w:ilvl w:val="1"/>
           <w:numId w:val="5"/>
@@ -5461,12 +6186,28 @@
           <w:rFonts w:ascii="Dax-Regular" w:hAnsi="Dax-Regular"/>
           <w:lang w:val="es-419"/>
         </w:rPr>
-        <w:t>Comparación de rendimiento para Shell Sort.</w:t>
+        <w:t xml:space="preserve">Comparación de rendimiento para Shell </w:t>
+      </w:r>
+      <w:proofErr w:type="spellStart"/>
+      <w:r>
+        <w:rPr>
+          <w:rFonts w:ascii="Dax-Regular" w:hAnsi="Dax-Regular"/>
+          <w:lang w:val="es-419"/>
+        </w:rPr>
+        <w:t>Sort</w:t>
+      </w:r>
+      <w:proofErr w:type="spellEnd"/>
+      <w:r>
+        <w:rPr>
+          <w:rFonts w:ascii="Dax-Regular" w:hAnsi="Dax-Regular"/>
+          <w:lang w:val="es-419"/>
+        </w:rPr>
+        <w:t>.</w:t>
       </w:r>
     </w:p>
     <w:p>
       <w:pPr>
-        <w:pStyle w:val="Ttulo1"/>
+        <w:pStyle w:val="Heading1"/>
         <w:rPr>
           <w:b/>
           <w:bCs/>
@@ -5486,7 +6227,7 @@
     </w:p>
     <w:p>
       <w:pPr>
-        <w:pStyle w:val="Prrafodelista"/>
+        <w:pStyle w:val="ListParagraph"/>
         <w:numPr>
           <w:ilvl w:val="0"/>
           <w:numId w:val="6"/>
@@ -5511,7 +6252,7 @@
     </w:p>
     <w:p>
       <w:pPr>
-        <w:pStyle w:val="Prrafodelista"/>
+        <w:pStyle w:val="ListParagraph"/>
         <w:numPr>
           <w:ilvl w:val="0"/>
           <w:numId w:val="6"/>
@@ -5536,7 +6277,7 @@
     </w:p>
     <w:p>
       <w:pPr>
-        <w:pStyle w:val="Prrafodelista"/>
+        <w:pStyle w:val="ListParagraph"/>
         <w:numPr>
           <w:ilvl w:val="0"/>
           <w:numId w:val="6"/>
@@ -5561,7 +6302,7 @@
     </w:p>
     <w:p>
       <w:pPr>
-        <w:pStyle w:val="Prrafodelista"/>
+        <w:pStyle w:val="ListParagraph"/>
         <w:numPr>
           <w:ilvl w:val="0"/>
           <w:numId w:val="6"/>
@@ -5585,7 +6326,7 @@
     </w:p>
     <w:p>
       <w:pPr>
-        <w:pStyle w:val="Prrafodelista"/>
+        <w:pStyle w:val="ListParagraph"/>
         <w:ind w:left="360"/>
         <w:jc w:val="both"/>
         <w:rPr>
@@ -6645,11 +7386,11 @@
       <w:noProof/>
     </w:rPr>
   </w:style>
-  <w:style w:type="paragraph" w:styleId="Ttulo1">
+  <w:style w:type="paragraph" w:styleId="Heading1">
     <w:name w:val="heading 1"/>
     <w:basedOn w:val="Normal"/>
     <w:next w:val="Normal"/>
-    <w:link w:val="Ttulo1Car"/>
+    <w:link w:val="Heading1Char"/>
     <w:uiPriority w:val="9"/>
     <w:qFormat/>
     <w:rsid w:val="001826C9"/>
@@ -6666,11 +7407,11 @@
       <w:szCs w:val="32"/>
     </w:rPr>
   </w:style>
-  <w:style w:type="paragraph" w:styleId="Ttulo2">
+  <w:style w:type="paragraph" w:styleId="Heading2">
     <w:name w:val="heading 2"/>
     <w:basedOn w:val="Normal"/>
     <w:next w:val="Normal"/>
-    <w:link w:val="Ttulo2Car"/>
+    <w:link w:val="Heading2Char"/>
     <w:uiPriority w:val="9"/>
     <w:unhideWhenUsed/>
     <w:qFormat/>
@@ -6688,13 +7429,13 @@
       <w:szCs w:val="26"/>
     </w:rPr>
   </w:style>
-  <w:style w:type="character" w:default="1" w:styleId="Fuentedeprrafopredeter">
+  <w:style w:type="character" w:default="1" w:styleId="DefaultParagraphFont">
     <w:name w:val="Default Paragraph Font"/>
     <w:uiPriority w:val="1"/>
     <w:semiHidden/>
     <w:unhideWhenUsed/>
   </w:style>
-  <w:style w:type="table" w:default="1" w:styleId="Tablanormal">
+  <w:style w:type="table" w:default="1" w:styleId="TableNormal">
     <w:name w:val="Normal Table"/>
     <w:uiPriority w:val="99"/>
     <w:semiHidden/>
@@ -6709,17 +7450,17 @@
       </w:tblCellMar>
     </w:tblPr>
   </w:style>
-  <w:style w:type="numbering" w:default="1" w:styleId="Sinlista">
+  <w:style w:type="numbering" w:default="1" w:styleId="NoList">
     <w:name w:val="No List"/>
     <w:uiPriority w:val="99"/>
     <w:semiHidden/>
     <w:unhideWhenUsed/>
   </w:style>
-  <w:style w:type="paragraph" w:styleId="Ttulo">
+  <w:style w:type="paragraph" w:styleId="Title">
     <w:name w:val="Title"/>
     <w:basedOn w:val="Normal"/>
     <w:next w:val="Normal"/>
-    <w:link w:val="TtuloCar"/>
+    <w:link w:val="TitleChar"/>
     <w:uiPriority w:val="10"/>
     <w:qFormat/>
     <w:rsid w:val="00BA3B38"/>
@@ -6735,10 +7476,10 @@
       <w:szCs w:val="56"/>
     </w:rPr>
   </w:style>
-  <w:style w:type="character" w:customStyle="1" w:styleId="TtuloCar">
-    <w:name w:val="Título Car"/>
-    <w:basedOn w:val="Fuentedeprrafopredeter"/>
-    <w:link w:val="Ttulo"/>
+  <w:style w:type="character" w:customStyle="1" w:styleId="TitleChar">
+    <w:name w:val="Title Char"/>
+    <w:basedOn w:val="DefaultParagraphFont"/>
+    <w:link w:val="Title"/>
     <w:uiPriority w:val="10"/>
     <w:rsid w:val="00BA3B38"/>
     <w:rPr>
@@ -6750,7 +7491,7 @@
       <w:szCs w:val="56"/>
     </w:rPr>
   </w:style>
-  <w:style w:type="paragraph" w:styleId="Prrafodelista">
+  <w:style w:type="paragraph" w:styleId="ListParagraph">
     <w:name w:val="List Paragraph"/>
     <w:basedOn w:val="Normal"/>
     <w:uiPriority w:val="34"/>
@@ -6764,7 +7505,7 @@
       <w:noProof w:val="0"/>
     </w:rPr>
   </w:style>
-  <w:style w:type="paragraph" w:styleId="Descripcin">
+  <w:style w:type="paragraph" w:styleId="Caption">
     <w:name w:val="caption"/>
     <w:basedOn w:val="Normal"/>
     <w:next w:val="Normal"/>
@@ -6784,9 +7525,9 @@
       <w:szCs w:val="18"/>
     </w:rPr>
   </w:style>
-  <w:style w:type="table" w:styleId="Tabladecuadrcula2">
+  <w:style w:type="table" w:styleId="GridTable2">
     <w:name w:val="Grid Table 2"/>
-    <w:basedOn w:val="Tablanormal"/>
+    <w:basedOn w:val="TableNormal"/>
     <w:uiPriority w:val="47"/>
     <w:rsid w:val="005C50D1"/>
     <w:pPr>
@@ -6859,9 +7600,9 @@
       </w:tcPr>
     </w:tblStylePr>
   </w:style>
-  <w:style w:type="table" w:styleId="Tablaconcuadrcula2-nfasis3">
+  <w:style w:type="table" w:styleId="GridTable2-Accent3">
     <w:name w:val="Grid Table 2 Accent 3"/>
-    <w:basedOn w:val="Tablanormal"/>
+    <w:basedOn w:val="TableNormal"/>
     <w:uiPriority w:val="47"/>
     <w:rsid w:val="00392066"/>
     <w:pPr>
@@ -6934,10 +7675,10 @@
       </w:tcPr>
     </w:tblStylePr>
   </w:style>
-  <w:style w:type="character" w:customStyle="1" w:styleId="Ttulo1Car">
-    <w:name w:val="Título 1 Car"/>
-    <w:basedOn w:val="Fuentedeprrafopredeter"/>
-    <w:link w:val="Ttulo1"/>
+  <w:style w:type="character" w:customStyle="1" w:styleId="Heading1Char">
+    <w:name w:val="Heading 1 Char"/>
+    <w:basedOn w:val="DefaultParagraphFont"/>
+    <w:link w:val="Heading1"/>
     <w:uiPriority w:val="9"/>
     <w:rsid w:val="001826C9"/>
     <w:rPr>
@@ -6948,10 +7689,10 @@
       <w:szCs w:val="32"/>
     </w:rPr>
   </w:style>
-  <w:style w:type="character" w:customStyle="1" w:styleId="Ttulo2Car">
-    <w:name w:val="Título 2 Car"/>
-    <w:basedOn w:val="Fuentedeprrafopredeter"/>
-    <w:link w:val="Ttulo2"/>
+  <w:style w:type="character" w:customStyle="1" w:styleId="Heading2Char">
+    <w:name w:val="Heading 2 Char"/>
+    <w:basedOn w:val="DefaultParagraphFont"/>
+    <w:link w:val="Heading2"/>
     <w:uiPriority w:val="9"/>
     <w:rsid w:val="001826C9"/>
     <w:rPr>
@@ -7261,12 +8002,9 @@
 </file>
 
 <file path=customXml/item1.xml><?xml version="1.0" encoding="utf-8"?>
-<?mso-contentType ?>
-<FormTemplates xmlns="http://schemas.microsoft.com/sharepoint/v3/contenttype/forms">
-  <Display>DocumentLibraryForm</Display>
-  <Edit>DocumentLibraryForm</Edit>
-  <New>DocumentLibraryForm</New>
-</FormTemplates>
+<p:properties xmlns:p="http://schemas.microsoft.com/office/2006/metadata/properties" xmlns:xsi="http://www.w3.org/2001/XMLSchema-instance" xmlns:pc="http://schemas.microsoft.com/office/infopath/2007/PartnerControls">
+  <documentManagement/>
+</p:properties>
 </file>
 
 <file path=customXml/item2.xml><?xml version="1.0" encoding="utf-8"?>
@@ -7481,15 +8219,19 @@
 </file>
 
 <file path=customXml/item3.xml><?xml version="1.0" encoding="utf-8"?>
-<p:properties xmlns:p="http://schemas.microsoft.com/office/2006/metadata/properties" xmlns:xsi="http://www.w3.org/2001/XMLSchema-instance" xmlns:pc="http://schemas.microsoft.com/office/infopath/2007/PartnerControls">
-  <documentManagement/>
-</p:properties>
+<?mso-contentType ?>
+<FormTemplates xmlns="http://schemas.microsoft.com/sharepoint/v3/contenttype/forms">
+  <Display>DocumentLibraryForm</Display>
+  <Edit>DocumentLibraryForm</Edit>
+  <New>DocumentLibraryForm</New>
+</FormTemplates>
 </file>
 
 <file path=customXml/itemProps1.xml><?xml version="1.0" encoding="utf-8"?>
-<ds:datastoreItem xmlns:ds="http://schemas.openxmlformats.org/officeDocument/2006/customXml" ds:itemID="{7DBE8262-9C92-4A1B-85FF-A533173B85D6}">
+<ds:datastoreItem xmlns:ds="http://schemas.openxmlformats.org/officeDocument/2006/customXml" ds:itemID="{D8D55360-DA4E-4EE6-A532-0D8BE99E30A4}">
   <ds:schemaRefs>
-    <ds:schemaRef ds:uri="http://schemas.microsoft.com/sharepoint/v3/contenttype/forms"/>
+    <ds:schemaRef ds:uri="http://schemas.microsoft.com/office/2006/metadata/properties"/>
+    <ds:schemaRef ds:uri="http://schemas.microsoft.com/office/infopath/2007/PartnerControls"/>
   </ds:schemaRefs>
 </ds:datastoreItem>
 </file>
@@ -7514,10 +8256,9 @@
 </file>
 
 <file path=customXml/itemProps3.xml><?xml version="1.0" encoding="utf-8"?>
-<ds:datastoreItem xmlns:ds="http://schemas.openxmlformats.org/officeDocument/2006/customXml" ds:itemID="{D8D55360-DA4E-4EE6-A532-0D8BE99E30A4}">
+<ds:datastoreItem xmlns:ds="http://schemas.openxmlformats.org/officeDocument/2006/customXml" ds:itemID="{7DBE8262-9C92-4A1B-85FF-A533173B85D6}">
   <ds:schemaRefs>
-    <ds:schemaRef ds:uri="http://schemas.microsoft.com/office/2006/metadata/properties"/>
-    <ds:schemaRef ds:uri="http://schemas.microsoft.com/office/infopath/2007/PartnerControls"/>
+    <ds:schemaRef ds:uri="http://schemas.microsoft.com/sharepoint/v3/contenttype/forms"/>
   </ds:schemaRefs>
 </ds:datastoreItem>
 </file>
</xml_diff>